<commit_message>
Added this week's journal
</commit_message>
<xml_diff>
--- a/Gagan Feedback XP.docx
+++ b/Gagan Feedback XP.docx
@@ -55,70 +55,14 @@
           <w:sz w:val="28"/>
           <w:szCs w:val="28"/>
         </w:rPr>
-        <w:t xml:space="preserve">The initial prototype is ready and the team tried to inculcate all the necessary features </w:t>
+        <w:t xml:space="preserve">In this week’s meeting, we </w:t>
       </w:r>
       <w:r>
         <w:rPr>
           <w:sz w:val="28"/>
           <w:szCs w:val="28"/>
         </w:rPr>
-        <w:t xml:space="preserve">required for the </w:t>
-      </w:r>
-      <w:r>
-        <w:rPr>
-          <w:sz w:val="28"/>
-          <w:szCs w:val="28"/>
-        </w:rPr>
-        <w:t xml:space="preserve">project. </w:t>
-      </w:r>
-      <w:r>
-        <w:rPr>
-          <w:sz w:val="28"/>
-          <w:szCs w:val="28"/>
-        </w:rPr>
-        <w:t xml:space="preserve">The next step </w:t>
-      </w:r>
-      <w:r>
-        <w:rPr>
-          <w:sz w:val="28"/>
-          <w:szCs w:val="28"/>
-        </w:rPr>
-        <w:t>is</w:t>
-      </w:r>
-      <w:r>
-        <w:rPr>
-          <w:sz w:val="28"/>
-          <w:szCs w:val="28"/>
-        </w:rPr>
-        <w:t xml:space="preserve"> to integrate design patterns in</w:t>
-      </w:r>
-      <w:r>
-        <w:rPr>
-          <w:sz w:val="28"/>
-          <w:szCs w:val="28"/>
-        </w:rPr>
-        <w:t>to</w:t>
-      </w:r>
-      <w:r>
-        <w:rPr>
-          <w:sz w:val="28"/>
-          <w:szCs w:val="28"/>
-        </w:rPr>
-        <w:t xml:space="preserve"> our prototype. Design </w:t>
-      </w:r>
-      <w:r>
-        <w:rPr>
-          <w:sz w:val="28"/>
-          <w:szCs w:val="28"/>
-        </w:rPr>
-        <w:t xml:space="preserve">Patterns </w:t>
-      </w:r>
-      <w:r>
-        <w:rPr>
-          <w:sz w:val="28"/>
-          <w:szCs w:val="28"/>
-        </w:rPr>
-        <w:t xml:space="preserve">are a good solution for repeatable problems in the code. </w:t>
+        <w:t>debugged each other’s code, to ensure that the integration doesn’t fail.</w:t>
       </w:r>
     </w:p>
     <w:p>
@@ -134,105 +78,7 @@
           <w:sz w:val="28"/>
           <w:szCs w:val="28"/>
         </w:rPr>
-        <w:t>E</w:t>
-      </w:r>
-      <w:r>
-        <w:rPr>
-          <w:sz w:val="28"/>
-          <w:szCs w:val="28"/>
-        </w:rPr>
-        <w:t xml:space="preserve">ach member </w:t>
-      </w:r>
-      <w:r>
-        <w:rPr>
-          <w:sz w:val="28"/>
-          <w:szCs w:val="28"/>
-        </w:rPr>
-        <w:t>is</w:t>
-      </w:r>
-      <w:r>
-        <w:rPr>
-          <w:sz w:val="28"/>
-          <w:szCs w:val="28"/>
-        </w:rPr>
-        <w:t xml:space="preserve"> </w:t>
-      </w:r>
-      <w:r>
-        <w:rPr>
-          <w:sz w:val="28"/>
-          <w:szCs w:val="28"/>
-        </w:rPr>
-        <w:t>assigned</w:t>
-      </w:r>
-      <w:r>
-        <w:rPr>
-          <w:sz w:val="28"/>
-          <w:szCs w:val="28"/>
-        </w:rPr>
-        <w:t xml:space="preserve"> the task </w:t>
-      </w:r>
-      <w:r>
-        <w:rPr>
-          <w:sz w:val="28"/>
-          <w:szCs w:val="28"/>
-        </w:rPr>
-        <w:t>of</w:t>
-      </w:r>
-      <w:r>
-        <w:rPr>
-          <w:sz w:val="28"/>
-          <w:szCs w:val="28"/>
-        </w:rPr>
-        <w:t xml:space="preserve"> study</w:t>
-      </w:r>
-      <w:r>
-        <w:rPr>
-          <w:sz w:val="28"/>
-          <w:szCs w:val="28"/>
-        </w:rPr>
-        <w:t>ing</w:t>
-      </w:r>
-      <w:r>
-        <w:rPr>
-          <w:sz w:val="28"/>
-          <w:szCs w:val="28"/>
-        </w:rPr>
-        <w:t xml:space="preserve"> and research</w:t>
-      </w:r>
-      <w:r>
-        <w:rPr>
-          <w:sz w:val="28"/>
-          <w:szCs w:val="28"/>
-        </w:rPr>
-        <w:t>ing</w:t>
-      </w:r>
-      <w:r>
-        <w:rPr>
-          <w:sz w:val="28"/>
-          <w:szCs w:val="28"/>
-        </w:rPr>
-        <w:t xml:space="preserve"> on the differe</w:t>
-      </w:r>
-      <w:r>
-        <w:rPr>
-          <w:sz w:val="28"/>
-          <w:szCs w:val="28"/>
-        </w:rPr>
-        <w:t>nt patterns available and choosing</w:t>
-      </w:r>
-      <w:r>
-        <w:rPr>
-          <w:sz w:val="28"/>
-          <w:szCs w:val="28"/>
-        </w:rPr>
-        <w:t xml:space="preserve"> the</w:t>
-      </w:r>
-      <w:r>
-        <w:rPr>
-          <w:sz w:val="28"/>
-          <w:szCs w:val="28"/>
-        </w:rPr>
-        <w:t xml:space="preserve"> one that can solve issues specific to our code.</w:t>
+        <w:t>Constructive criticism was encouraged and the team ensured that it was taken in the positive sense. We managed to integrate the code after implementing the design patterns.</w:t>
       </w:r>
     </w:p>
     <w:p>
@@ -248,21 +94,7 @@
           <w:sz w:val="28"/>
           <w:szCs w:val="28"/>
         </w:rPr>
-        <w:t>In this week’s meeting, we decided on identifying the backlog items and the various tasks associated wit</w:t>
-      </w:r>
-      <w:r>
-        <w:rPr>
-          <w:sz w:val="28"/>
-          <w:szCs w:val="28"/>
-        </w:rPr>
-        <w:t>h each item and mapping</w:t>
-      </w:r>
-      <w:r>
-        <w:rPr>
-          <w:sz w:val="28"/>
-          <w:szCs w:val="28"/>
-        </w:rPr>
-        <w:t xml:space="preserve"> these to every member.</w:t>
+        <w:t>This experience of getting and giving feedback on each other’s work has boosted everyone’s confidence.</w:t>
       </w:r>
     </w:p>
     <w:p>
@@ -278,49 +110,49 @@
           <w:sz w:val="28"/>
           <w:szCs w:val="28"/>
         </w:rPr>
-        <w:t xml:space="preserve">Also, the waffle board </w:t>
+        <w:t>T</w:t>
       </w:r>
       <w:r>
         <w:rPr>
           <w:sz w:val="28"/>
           <w:szCs w:val="28"/>
         </w:rPr>
-        <w:t>is</w:t>
+        <w:t xml:space="preserve">he waffle board </w:t>
       </w:r>
       <w:r>
         <w:rPr>
           <w:sz w:val="28"/>
           <w:szCs w:val="28"/>
         </w:rPr>
-        <w:t xml:space="preserve"> updated with th</w:t>
+        <w:t>has been</w:t>
       </w:r>
       <w:r>
         <w:rPr>
           <w:sz w:val="28"/>
           <w:szCs w:val="28"/>
         </w:rPr>
-        <w:t xml:space="preserve">ese backlog items and ownership is </w:t>
+        <w:t xml:space="preserve"> updated </w:t>
       </w:r>
       <w:r>
         <w:rPr>
           <w:sz w:val="28"/>
           <w:szCs w:val="28"/>
         </w:rPr>
-        <w:t xml:space="preserve">distributed </w:t>
+        <w:t xml:space="preserve">and most of the </w:t>
       </w:r>
       <w:r>
         <w:rPr>
           <w:sz w:val="28"/>
           <w:szCs w:val="28"/>
         </w:rPr>
-        <w:t>among</w:t>
+        <w:t xml:space="preserve">backlog items </w:t>
       </w:r>
       <w:r>
         <w:rPr>
           <w:sz w:val="28"/>
           <w:szCs w:val="28"/>
         </w:rPr>
-        <w:t xml:space="preserve"> everyone.</w:t>
+        <w:t>have been moved to the done stage.</w:t>
       </w:r>
     </w:p>
     <w:p>
@@ -336,16 +168,30 @@
           <w:sz w:val="28"/>
           <w:szCs w:val="28"/>
         </w:rPr>
-        <w:t xml:space="preserve">This week we </w:t>
-      </w:r>
-      <w:bookmarkStart w:id="0" w:name="_GoBack"/>
-      <w:bookmarkEnd w:id="0"/>
+        <w:t xml:space="preserve">This week we had a hackathon, where </w:t>
+      </w:r>
       <w:r>
         <w:rPr>
           <w:sz w:val="28"/>
           <w:szCs w:val="28"/>
         </w:rPr>
-        <w:t>had a hackathon, where we learnt a lot about rest API’s using restlet and Docker. The team is pumped to proceed into the design patterns part of the project.</w:t>
+        <w:t xml:space="preserve">we tried to develop an application by implementing design patterns like decorator and composite through </w:t>
+      </w:r>
+      <w:proofErr w:type="spellStart"/>
+      <w:r>
+        <w:rPr>
+          <w:sz w:val="28"/>
+          <w:szCs w:val="28"/>
+        </w:rPr>
+        <w:t>restlet</w:t>
+      </w:r>
+      <w:proofErr w:type="spellEnd"/>
+      <w:r>
+        <w:rPr>
+          <w:sz w:val="28"/>
+          <w:szCs w:val="28"/>
+        </w:rPr>
+        <w:t>.</w:t>
       </w:r>
     </w:p>
     <w:p>
@@ -361,48 +207,16 @@
           <w:sz w:val="28"/>
           <w:szCs w:val="28"/>
         </w:rPr>
-        <w:t>All these tasks were possible only by having feedbacks and respecting everyone’s opinion.</w:t>
-      </w:r>
-    </w:p>
-    <w:p>
-      <w:pPr>
-        <w:pStyle w:val="ListParagraph"/>
-        <w:numPr>
-          <w:ilvl w:val="0"/>
-          <w:numId w:val="17"/>
-        </w:numPr>
+        <w:t>All these tasks were possible only by having feedbacks and respecting everyone’s opinio</w:t>
+      </w:r>
+      <w:bookmarkStart w:id="0" w:name="_GoBack"/>
+      <w:bookmarkEnd w:id="0"/>
+      <w:r>
         <w:rPr>
           <w:sz w:val="28"/>
           <w:szCs w:val="28"/>
         </w:rPr>
-      </w:pPr>
-      <w:r>
-        <w:rPr>
-          <w:sz w:val="28"/>
-          <w:szCs w:val="28"/>
-        </w:rPr>
-        <w:t xml:space="preserve">In the coming weeks, we plan to </w:t>
-      </w:r>
-      <w:r>
-        <w:rPr>
-          <w:sz w:val="28"/>
-          <w:szCs w:val="28"/>
-        </w:rPr>
-        <w:t xml:space="preserve">continue </w:t>
-      </w:r>
-      <w:r>
-        <w:rPr>
-          <w:sz w:val="28"/>
-          <w:szCs w:val="28"/>
-        </w:rPr>
-        <w:t xml:space="preserve">having feedback sessions, </w:t>
-      </w:r>
-      <w:r>
-        <w:rPr>
-          <w:sz w:val="28"/>
-          <w:szCs w:val="28"/>
-        </w:rPr>
-        <w:t>so that everyone can grow and improve.</w:t>
+        <w:t>n.</w:t>
       </w:r>
     </w:p>
     <w:p>
@@ -2467,7 +2281,7 @@
 </file>
 
 <file path=customXml/itemProps1.xml><?xml version="1.0" encoding="utf-8"?>
-<ds:datastoreItem xmlns:ds="http://schemas.openxmlformats.org/officeDocument/2006/customXml" ds:itemID="{A5951DAF-294A-9840-8558-7DDA45486533}">
+<ds:datastoreItem xmlns:ds="http://schemas.openxmlformats.org/officeDocument/2006/customXml" ds:itemID="{05F96808-E1DC-1F40-9DE6-50BACBEB2E7D}">
   <ds:schemaRefs>
     <ds:schemaRef ds:uri="http://schemas.openxmlformats.org/officeDocument/2006/bibliography"/>
   </ds:schemaRefs>

</xml_diff>